<commit_message>
Aggiunte note su come è possibile implementare l'interprete.
</commit_message>
<xml_diff>
--- a/Lista dei problemi.docx
+++ b/Lista dei problemi.docx
@@ -68,7 +68,23 @@
           <w:strike/>
           <w:lang w:val="it-IT"/>
         </w:rPr>
-        <w:t>e con possibilità di aggiungere textbox/buchi.</w:t>
+        <w:t xml:space="preserve">e con possibilità di aggiungere </w:t>
+      </w:r>
+      <w:proofErr w:type="spellStart"/>
+      <w:r>
+        <w:rPr>
+          <w:strike/>
+          <w:lang w:val="it-IT"/>
+        </w:rPr>
+        <w:t>textbox</w:t>
+      </w:r>
+      <w:proofErr w:type="spellEnd"/>
+      <w:r>
+        <w:rPr>
+          <w:strike/>
+          <w:lang w:val="it-IT"/>
+        </w:rPr>
+        <w:t>/buchi.</w:t>
       </w:r>
     </w:p>
     <w:p>
@@ -87,6 +103,38 @@
           <w:lang w:val="it-IT"/>
         </w:rPr>
         <w:t>Definire un sistema di combinazione dei blocchi e vedere dove questa strada ci porta: potrebbe portarci ad ottenere un parser implicito.</w:t>
+      </w:r>
+    </w:p>
+    <w:p>
+      <w:pPr>
+        <w:pStyle w:val="ListParagraph"/>
+        <w:numPr>
+          <w:ilvl w:val="0"/>
+          <w:numId w:val="1"/>
+        </w:numPr>
+        <w:rPr>
+          <w:lang w:val="it-IT"/>
+        </w:rPr>
+      </w:pPr>
+      <w:r>
+        <w:rPr>
+          <w:lang w:val="it-IT"/>
+        </w:rPr>
+        <w:t xml:space="preserve">Se volessimo estrarre un albero sintattico dal nostro sistema, si otterrebbe un albero non binario. In generale, non escluderei la possibilità di fare valutazioni con un </w:t>
+      </w:r>
+      <w:proofErr w:type="spellStart"/>
+      <w:r>
+        <w:rPr>
+          <w:lang w:val="it-IT"/>
+        </w:rPr>
+        <w:t>visitor</w:t>
+      </w:r>
+      <w:proofErr w:type="spellEnd"/>
+      <w:r>
+        <w:rPr>
+          <w:lang w:val="it-IT"/>
+        </w:rPr>
+        <w:t>, anche se non occorre veramente avere più strategie di valutazione. Bisognerà infine prevedere un motore di valutazione unico che consenta la interpretazione degli script a divisione di tempo in modo equo.</w:t>
       </w:r>
       <w:bookmarkStart w:id="0" w:name="_GoBack"/>
       <w:bookmarkEnd w:id="0"/>

</xml_diff>

<commit_message>
Esempio didattico quasi completo
</commit_message>
<xml_diff>
--- a/Lista dei problemi.docx
+++ b/Lista dei problemi.docx
@@ -104,7 +104,7 @@
         <w:rPr>
           <w:lang w:val="it-IT"/>
         </w:rPr>
-        <w:t>Provare a fare un sistemino da mandare a Denti che permetta di interpretare semplici frasi.</w:t>
+        <w:t>Perche’ non posso togliere un pezzo da sotto un blocco e attaccarlo altrove?</w:t>
       </w:r>
     </w:p>
     <w:p>
@@ -122,10 +122,8 @@
         <w:rPr>
           <w:lang w:val="it-IT"/>
         </w:rPr>
-        <w:t>Perche’ non posso togliere un pezzo da sotto un blocco e attaccarlo altrove?</w:t>
-      </w:r>
-      <w:bookmarkStart w:id="0" w:name="_GoBack"/>
-      <w:bookmarkEnd w:id="0"/>
+        <w:t>Errori di estensione con il doppio if: controllare</w:t>
+      </w:r>
     </w:p>
     <w:p>
       <w:pPr>
@@ -142,7 +140,15 @@
         <w:rPr>
           <w:lang w:val="it-IT"/>
         </w:rPr>
-        <w:t>Svecchiare anche il doppio blocco if</w:t>
+        <w:t>Buildare il</w:t>
+      </w:r>
+      <w:bookmarkStart w:id="0" w:name="_GoBack"/>
+      <w:bookmarkEnd w:id="0"/>
+      <w:r>
+        <w:rPr>
+          <w:lang w:val="it-IT"/>
+        </w:rPr>
+        <w:t xml:space="preserve"> sistemino da mandare a Denti che permetta di interpretare semplici frasi.</w:t>
       </w:r>
     </w:p>
     <w:p>

</xml_diff>

<commit_message>
Mini-sistema funzionante, si prepara aggiunta variabili
</commit_message>
<xml_diff>
--- a/Lista dei problemi.docx
+++ b/Lista dei problemi.docx
@@ -1,6 +1,6 @@
 
 <file path=word/document.xml><?xml version="1.0" encoding="utf-8"?>
-<w:document xmlns:wpc="http://schemas.microsoft.com/office/word/2010/wordprocessingCanvas" xmlns:cx="http://schemas.microsoft.com/office/drawing/2014/chartex" xmlns:cx1="http://schemas.microsoft.com/office/drawing/2015/9/8/chartex" xmlns:cx2="http://schemas.microsoft.com/office/drawing/2015/10/21/chartex" xmlns:cx3="http://schemas.microsoft.com/office/drawing/2016/5/9/chartex" xmlns:cx4="http://schemas.microsoft.com/office/drawing/2016/5/10/chartex" xmlns:cx5="http://schemas.microsoft.com/office/drawing/2016/5/11/chartex" xmlns:mc="http://schemas.openxmlformats.org/markup-compatibility/2006" xmlns:o="urn:schemas-microsoft-com:office:office" xmlns:r="http://schemas.openxmlformats.org/officeDocument/2006/relationships" xmlns:m="http://schemas.openxmlformats.org/officeDocument/2006/math" xmlns:v="urn:schemas-microsoft-com:vml" xmlns:wp14="http://schemas.microsoft.com/office/word/2010/wordprocessingDrawing" xmlns:wp="http://schemas.openxmlformats.org/drawingml/2006/wordprocessingDrawing" xmlns:w10="urn:schemas-microsoft-com:office:word" xmlns:w="http://schemas.openxmlformats.org/wordprocessingml/2006/main" xmlns:w14="http://schemas.microsoft.com/office/word/2010/wordml" xmlns:w15="http://schemas.microsoft.com/office/word/2012/wordml" xmlns:w16se="http://schemas.microsoft.com/office/word/2015/wordml/symex" xmlns:wpg="http://schemas.microsoft.com/office/word/2010/wordprocessingGroup" xmlns:wpi="http://schemas.microsoft.com/office/word/2010/wordprocessingInk" xmlns:wne="http://schemas.microsoft.com/office/word/2006/wordml" xmlns:wps="http://schemas.microsoft.com/office/word/2010/wordprocessingShape" mc:Ignorable="w14 w15 w16se wp14">
+<w:document xmlns:wpc="http://schemas.microsoft.com/office/word/2010/wordprocessingCanvas" xmlns:mo="http://schemas.microsoft.com/office/mac/office/2008/main" xmlns:mc="http://schemas.openxmlformats.org/markup-compatibility/2006" xmlns:mv="urn:schemas-microsoft-com:mac:vml" xmlns:o="urn:schemas-microsoft-com:office:office" xmlns:r="http://schemas.openxmlformats.org/officeDocument/2006/relationships" xmlns:m="http://schemas.openxmlformats.org/officeDocument/2006/math" xmlns:v="urn:schemas-microsoft-com:vml" xmlns:wp14="http://schemas.microsoft.com/office/word/2010/wordprocessingDrawing" xmlns:wp="http://schemas.openxmlformats.org/drawingml/2006/wordprocessingDrawing" xmlns:w10="urn:schemas-microsoft-com:office:word" xmlns:w="http://schemas.openxmlformats.org/wordprocessingml/2006/main" xmlns:w14="http://schemas.microsoft.com/office/word/2010/wordml" xmlns:w15="http://schemas.microsoft.com/office/word/2012/wordml" xmlns:wpg="http://schemas.microsoft.com/office/word/2010/wordprocessingGroup" xmlns:wpi="http://schemas.microsoft.com/office/word/2010/wordprocessingInk" xmlns:wne="http://schemas.microsoft.com/office/word/2006/wordml" xmlns:wps="http://schemas.microsoft.com/office/word/2010/wordprocessingShape" mc:Ignorable="w14 w15 wp14">
   <w:body>
     <w:p>
       <w:pPr>
@@ -106,6 +106,26 @@
         </w:rPr>
         <w:t>Perche’ non posso togliere un pezzo da sotto un blocco e attaccarlo altrove?</w:t>
       </w:r>
+      <w:r>
+        <w:rPr>
+          <w:lang w:val="it-IT"/>
+        </w:rPr>
+        <w:t xml:space="preserve"> </w:t>
+      </w:r>
+      <w:r>
+        <w:rPr>
+          <w:lang w:val="it-IT"/>
+        </w:rPr>
+        <w:sym w:font="Wingdings" w:char="F0E0"/>
+      </w:r>
+      <w:r>
+        <w:rPr>
+          <w:lang w:val="it-IT"/>
+        </w:rPr>
+        <w:t xml:space="preserve"> pare di sì invece</w:t>
+      </w:r>
+      <w:bookmarkStart w:id="0" w:name="_GoBack"/>
+      <w:bookmarkEnd w:id="0"/>
     </w:p>
     <w:p>
       <w:pPr>
@@ -140,15 +160,7 @@
         <w:rPr>
           <w:lang w:val="it-IT"/>
         </w:rPr>
-        <w:t>Buildare il</w:t>
-      </w:r>
-      <w:bookmarkStart w:id="0" w:name="_GoBack"/>
-      <w:bookmarkEnd w:id="0"/>
-      <w:r>
-        <w:rPr>
-          <w:lang w:val="it-IT"/>
-        </w:rPr>
-        <w:t xml:space="preserve"> sistemino da mandare a Denti che permetta di interpretare semplici frasi.</w:t>
+        <w:t>Buildare il sistemino da mandare a Denti che permetta di interpretare semplici frasi.</w:t>
       </w:r>
     </w:p>
     <w:p>
@@ -216,8 +228,8 @@
 </file>
 
 <file path=word/numbering.xml><?xml version="1.0" encoding="utf-8"?>
-<w:numbering xmlns:wpc="http://schemas.microsoft.com/office/word/2010/wordprocessingCanvas" xmlns:cx="http://schemas.microsoft.com/office/drawing/2014/chartex" xmlns:cx1="http://schemas.microsoft.com/office/drawing/2015/9/8/chartex" xmlns:cx2="http://schemas.microsoft.com/office/drawing/2015/10/21/chartex" xmlns:cx3="http://schemas.microsoft.com/office/drawing/2016/5/9/chartex" xmlns:cx4="http://schemas.microsoft.com/office/drawing/2016/5/10/chartex" xmlns:cx5="http://schemas.microsoft.com/office/drawing/2016/5/11/chartex" xmlns:mc="http://schemas.openxmlformats.org/markup-compatibility/2006" xmlns:o="urn:schemas-microsoft-com:office:office" xmlns:r="http://schemas.openxmlformats.org/officeDocument/2006/relationships" xmlns:m="http://schemas.openxmlformats.org/officeDocument/2006/math" xmlns:v="urn:schemas-microsoft-com:vml" xmlns:wp14="http://schemas.microsoft.com/office/word/2010/wordprocessingDrawing" xmlns:wp="http://schemas.openxmlformats.org/drawingml/2006/wordprocessingDrawing" xmlns:w10="urn:schemas-microsoft-com:office:word" xmlns:w="http://schemas.openxmlformats.org/wordprocessingml/2006/main" xmlns:w14="http://schemas.microsoft.com/office/word/2010/wordml" xmlns:w15="http://schemas.microsoft.com/office/word/2012/wordml" xmlns:w16se="http://schemas.microsoft.com/office/word/2015/wordml/symex" xmlns:wpg="http://schemas.microsoft.com/office/word/2010/wordprocessingGroup" xmlns:wpi="http://schemas.microsoft.com/office/word/2010/wordprocessingInk" xmlns:wne="http://schemas.microsoft.com/office/word/2006/wordml" xmlns:wps="http://schemas.microsoft.com/office/word/2010/wordprocessingShape" mc:Ignorable="w14 w15 w16se wp14">
-  <w:abstractNum w:abstractNumId="0" w15:restartNumberingAfterBreak="0">
+<w:numbering xmlns:wpc="http://schemas.microsoft.com/office/word/2010/wordprocessingCanvas" xmlns:mo="http://schemas.microsoft.com/office/mac/office/2008/main" xmlns:mc="http://schemas.openxmlformats.org/markup-compatibility/2006" xmlns:mv="urn:schemas-microsoft-com:mac:vml" xmlns:o="urn:schemas-microsoft-com:office:office" xmlns:r="http://schemas.openxmlformats.org/officeDocument/2006/relationships" xmlns:m="http://schemas.openxmlformats.org/officeDocument/2006/math" xmlns:v="urn:schemas-microsoft-com:vml" xmlns:wp14="http://schemas.microsoft.com/office/word/2010/wordprocessingDrawing" xmlns:wp="http://schemas.openxmlformats.org/drawingml/2006/wordprocessingDrawing" xmlns:w10="urn:schemas-microsoft-com:office:word" xmlns:w="http://schemas.openxmlformats.org/wordprocessingml/2006/main" xmlns:w14="http://schemas.microsoft.com/office/word/2010/wordml" xmlns:w15="http://schemas.microsoft.com/office/word/2012/wordml" xmlns:wpg="http://schemas.microsoft.com/office/word/2010/wordprocessingGroup" xmlns:wpi="http://schemas.microsoft.com/office/word/2010/wordprocessingInk" xmlns:wne="http://schemas.microsoft.com/office/word/2006/wordml" xmlns:wps="http://schemas.microsoft.com/office/word/2010/wordprocessingShape" mc:Ignorable="w14 w15 wp14">
+  <w:abstractNum w:abstractNumId="0">
     <w:nsid w:val="0DB03B6F"/>
     <w:multiLevelType w:val="hybridMultilevel"/>
     <w:tmpl w:val="AC945AFE"/>
@@ -337,7 +349,7 @@
 </file>
 
 <file path=word/styles.xml><?xml version="1.0" encoding="utf-8"?>
-<w:styles xmlns:mc="http://schemas.openxmlformats.org/markup-compatibility/2006" xmlns:r="http://schemas.openxmlformats.org/officeDocument/2006/relationships" xmlns:w="http://schemas.openxmlformats.org/wordprocessingml/2006/main" xmlns:w14="http://schemas.microsoft.com/office/word/2010/wordml" xmlns:w15="http://schemas.microsoft.com/office/word/2012/wordml" xmlns:w16se="http://schemas.microsoft.com/office/word/2015/wordml/symex" mc:Ignorable="w14 w15 w16se">
+<w:styles xmlns:mc="http://schemas.openxmlformats.org/markup-compatibility/2006" xmlns:r="http://schemas.openxmlformats.org/officeDocument/2006/relationships" xmlns:w="http://schemas.openxmlformats.org/wordprocessingml/2006/main" xmlns:w14="http://schemas.microsoft.com/office/word/2010/wordml" xmlns:w15="http://schemas.microsoft.com/office/word/2012/wordml" mc:Ignorable="w14 w15">
   <w:docDefaults>
     <w:rPrDefault>
       <w:rPr>
@@ -349,7 +361,7 @@
     </w:rPrDefault>
     <w:pPrDefault/>
   </w:docDefaults>
-  <w:latentStyles w:defLockedState="0" w:defUIPriority="99" w:defSemiHidden="0" w:defUnhideWhenUsed="0" w:defQFormat="0" w:count="374">
+  <w:latentStyles w:defLockedState="0" w:defUIPriority="99" w:defSemiHidden="0" w:defUnhideWhenUsed="0" w:defQFormat="0" w:count="382">
     <w:lsdException w:name="Normal" w:uiPriority="0" w:qFormat="1"/>
     <w:lsdException w:name="heading 1" w:uiPriority="9" w:qFormat="1"/>
     <w:lsdException w:name="heading 2" w:semiHidden="1" w:uiPriority="9" w:unhideWhenUsed="1" w:qFormat="1"/>

</xml_diff>

<commit_message>
Aggiornato modello, completate classi di modello
</commit_message>
<xml_diff>
--- a/Lista dei problemi.docx
+++ b/Lista dei problemi.docx
@@ -1,6 +1,6 @@
 
 <file path=word/document.xml><?xml version="1.0" encoding="utf-8"?>
-<w:document xmlns:wpc="http://schemas.microsoft.com/office/word/2010/wordprocessingCanvas" xmlns:mo="http://schemas.microsoft.com/office/mac/office/2008/main" xmlns:mc="http://schemas.openxmlformats.org/markup-compatibility/2006" xmlns:mv="urn:schemas-microsoft-com:mac:vml" xmlns:o="urn:schemas-microsoft-com:office:office" xmlns:r="http://schemas.openxmlformats.org/officeDocument/2006/relationships" xmlns:m="http://schemas.openxmlformats.org/officeDocument/2006/math" xmlns:v="urn:schemas-microsoft-com:vml" xmlns:wp14="http://schemas.microsoft.com/office/word/2010/wordprocessingDrawing" xmlns:wp="http://schemas.openxmlformats.org/drawingml/2006/wordprocessingDrawing" xmlns:w10="urn:schemas-microsoft-com:office:word" xmlns:w="http://schemas.openxmlformats.org/wordprocessingml/2006/main" xmlns:w14="http://schemas.microsoft.com/office/word/2010/wordml" xmlns:w15="http://schemas.microsoft.com/office/word/2012/wordml" xmlns:wpg="http://schemas.microsoft.com/office/word/2010/wordprocessingGroup" xmlns:wpi="http://schemas.microsoft.com/office/word/2010/wordprocessingInk" xmlns:wne="http://schemas.microsoft.com/office/word/2006/wordml" xmlns:wps="http://schemas.microsoft.com/office/word/2010/wordprocessingShape" mc:Ignorable="w14 w15 wp14">
+<w:document xmlns:wpc="http://schemas.microsoft.com/office/word/2010/wordprocessingCanvas" xmlns:cx="http://schemas.microsoft.com/office/drawing/2014/chartex" xmlns:cx1="http://schemas.microsoft.com/office/drawing/2015/9/8/chartex" xmlns:cx2="http://schemas.microsoft.com/office/drawing/2015/10/21/chartex" xmlns:cx3="http://schemas.microsoft.com/office/drawing/2016/5/9/chartex" xmlns:cx4="http://schemas.microsoft.com/office/drawing/2016/5/10/chartex" xmlns:cx5="http://schemas.microsoft.com/office/drawing/2016/5/11/chartex" xmlns:mc="http://schemas.openxmlformats.org/markup-compatibility/2006" xmlns:o="urn:schemas-microsoft-com:office:office" xmlns:r="http://schemas.openxmlformats.org/officeDocument/2006/relationships" xmlns:m="http://schemas.openxmlformats.org/officeDocument/2006/math" xmlns:v="urn:schemas-microsoft-com:vml" xmlns:wp14="http://schemas.microsoft.com/office/word/2010/wordprocessingDrawing" xmlns:wp="http://schemas.openxmlformats.org/drawingml/2006/wordprocessingDrawing" xmlns:w10="urn:schemas-microsoft-com:office:word" xmlns:w="http://schemas.openxmlformats.org/wordprocessingml/2006/main" xmlns:w14="http://schemas.microsoft.com/office/word/2010/wordml" xmlns:w15="http://schemas.microsoft.com/office/word/2012/wordml" xmlns:w16se="http://schemas.microsoft.com/office/word/2015/wordml/symex" xmlns:wpg="http://schemas.microsoft.com/office/word/2010/wordprocessingGroup" xmlns:wpi="http://schemas.microsoft.com/office/word/2010/wordprocessingInk" xmlns:wne="http://schemas.microsoft.com/office/word/2006/wordml" xmlns:wps="http://schemas.microsoft.com/office/word/2010/wordprocessingShape" mc:Ignorable="w14 w15 w16se wp14">
   <w:body>
     <w:p>
       <w:pPr>
@@ -211,6 +211,15 @@
     </w:p>
     <w:p>
       <w:pPr>
+        <w:ind w:left="1080"/>
+        <w:rPr>
+          <w:strike/>
+          <w:lang w:val="it-IT"/>
+        </w:rPr>
+      </w:pPr>
+    </w:p>
+    <w:p>
+      <w:pPr>
         <w:pStyle w:val="ListParagraph"/>
         <w:numPr>
           <w:ilvl w:val="0"/>
@@ -244,8 +253,6 @@
         </w:rPr>
         <w:t xml:space="preserve"> In questo senso, la valutazione degli script potrebbe produrre lambda da eseguire a tempo opportuno?</w:t>
       </w:r>
-      <w:bookmarkStart w:id="0" w:name="_GoBack"/>
-      <w:bookmarkEnd w:id="0"/>
     </w:p>
     <w:p>
       <w:pPr>
@@ -264,6 +271,26 @@
         </w:rPr>
         <w:t>Modellare tutto il sistema (schema delle classi di analisi e progettazione)</w:t>
       </w:r>
+    </w:p>
+    <w:p>
+      <w:pPr>
+        <w:pStyle w:val="ListParagraph"/>
+        <w:numPr>
+          <w:ilvl w:val="1"/>
+          <w:numId w:val="1"/>
+        </w:numPr>
+        <w:rPr>
+          <w:lang w:val="it-IT"/>
+        </w:rPr>
+      </w:pPr>
+      <w:r>
+        <w:rPr>
+          <w:lang w:val="it-IT"/>
+        </w:rPr>
+        <w:t>Rifattorizzare le classi di unity perché incapsulino il nuovo model</w:t>
+      </w:r>
+      <w:bookmarkStart w:id="0" w:name="_GoBack"/>
+      <w:bookmarkEnd w:id="0"/>
     </w:p>
     <w:p>
       <w:pPr>
@@ -294,8 +321,8 @@
 </file>
 
 <file path=word/numbering.xml><?xml version="1.0" encoding="utf-8"?>
-<w:numbering xmlns:wpc="http://schemas.microsoft.com/office/word/2010/wordprocessingCanvas" xmlns:mo="http://schemas.microsoft.com/office/mac/office/2008/main" xmlns:mc="http://schemas.openxmlformats.org/markup-compatibility/2006" xmlns:mv="urn:schemas-microsoft-com:mac:vml" xmlns:o="urn:schemas-microsoft-com:office:office" xmlns:r="http://schemas.openxmlformats.org/officeDocument/2006/relationships" xmlns:m="http://schemas.openxmlformats.org/officeDocument/2006/math" xmlns:v="urn:schemas-microsoft-com:vml" xmlns:wp14="http://schemas.microsoft.com/office/word/2010/wordprocessingDrawing" xmlns:wp="http://schemas.openxmlformats.org/drawingml/2006/wordprocessingDrawing" xmlns:w10="urn:schemas-microsoft-com:office:word" xmlns:w="http://schemas.openxmlformats.org/wordprocessingml/2006/main" xmlns:w14="http://schemas.microsoft.com/office/word/2010/wordml" xmlns:w15="http://schemas.microsoft.com/office/word/2012/wordml" xmlns:wpg="http://schemas.microsoft.com/office/word/2010/wordprocessingGroup" xmlns:wpi="http://schemas.microsoft.com/office/word/2010/wordprocessingInk" xmlns:wne="http://schemas.microsoft.com/office/word/2006/wordml" xmlns:wps="http://schemas.microsoft.com/office/word/2010/wordprocessingShape" mc:Ignorable="w14 w15 wp14">
-  <w:abstractNum w:abstractNumId="0">
+<w:numbering xmlns:wpc="http://schemas.microsoft.com/office/word/2010/wordprocessingCanvas" xmlns:cx="http://schemas.microsoft.com/office/drawing/2014/chartex" xmlns:cx1="http://schemas.microsoft.com/office/drawing/2015/9/8/chartex" xmlns:cx2="http://schemas.microsoft.com/office/drawing/2015/10/21/chartex" xmlns:cx3="http://schemas.microsoft.com/office/drawing/2016/5/9/chartex" xmlns:cx4="http://schemas.microsoft.com/office/drawing/2016/5/10/chartex" xmlns:cx5="http://schemas.microsoft.com/office/drawing/2016/5/11/chartex" xmlns:mc="http://schemas.openxmlformats.org/markup-compatibility/2006" xmlns:o="urn:schemas-microsoft-com:office:office" xmlns:r="http://schemas.openxmlformats.org/officeDocument/2006/relationships" xmlns:m="http://schemas.openxmlformats.org/officeDocument/2006/math" xmlns:v="urn:schemas-microsoft-com:vml" xmlns:wp14="http://schemas.microsoft.com/office/word/2010/wordprocessingDrawing" xmlns:wp="http://schemas.openxmlformats.org/drawingml/2006/wordprocessingDrawing" xmlns:w10="urn:schemas-microsoft-com:office:word" xmlns:w="http://schemas.openxmlformats.org/wordprocessingml/2006/main" xmlns:w14="http://schemas.microsoft.com/office/word/2010/wordml" xmlns:w15="http://schemas.microsoft.com/office/word/2012/wordml" xmlns:w16se="http://schemas.microsoft.com/office/word/2015/wordml/symex" xmlns:wpg="http://schemas.microsoft.com/office/word/2010/wordprocessingGroup" xmlns:wpi="http://schemas.microsoft.com/office/word/2010/wordprocessingInk" xmlns:wne="http://schemas.microsoft.com/office/word/2006/wordml" xmlns:wps="http://schemas.microsoft.com/office/word/2010/wordprocessingShape" mc:Ignorable="w14 w15 w16se wp14">
+  <w:abstractNum w:abstractNumId="0" w15:restartNumberingAfterBreak="0">
     <w:nsid w:val="0DB03B6F"/>
     <w:multiLevelType w:val="hybridMultilevel"/>
     <w:tmpl w:val="AC945AFE"/>
@@ -415,7 +442,7 @@
 </file>
 
 <file path=word/styles.xml><?xml version="1.0" encoding="utf-8"?>
-<w:styles xmlns:mc="http://schemas.openxmlformats.org/markup-compatibility/2006" xmlns:r="http://schemas.openxmlformats.org/officeDocument/2006/relationships" xmlns:w="http://schemas.openxmlformats.org/wordprocessingml/2006/main" xmlns:w14="http://schemas.microsoft.com/office/word/2010/wordml" xmlns:w15="http://schemas.microsoft.com/office/word/2012/wordml" mc:Ignorable="w14 w15">
+<w:styles xmlns:mc="http://schemas.openxmlformats.org/markup-compatibility/2006" xmlns:r="http://schemas.openxmlformats.org/officeDocument/2006/relationships" xmlns:w="http://schemas.openxmlformats.org/wordprocessingml/2006/main" xmlns:w14="http://schemas.microsoft.com/office/word/2010/wordml" xmlns:w15="http://schemas.microsoft.com/office/word/2012/wordml" xmlns:w16se="http://schemas.microsoft.com/office/word/2015/wordml/symex" mc:Ignorable="w14 w15 w16se">
   <w:docDefaults>
     <w:rPrDefault>
       <w:rPr>
@@ -427,7 +454,7 @@
     </w:rPrDefault>
     <w:pPrDefault/>
   </w:docDefaults>
-  <w:latentStyles w:defLockedState="0" w:defUIPriority="99" w:defSemiHidden="0" w:defUnhideWhenUsed="0" w:defQFormat="0" w:count="382">
+  <w:latentStyles w:defLockedState="0" w:defUIPriority="99" w:defSemiHidden="0" w:defUnhideWhenUsed="0" w:defQFormat="0" w:count="374">
     <w:lsdException w:name="Normal" w:uiPriority="0" w:qFormat="1"/>
     <w:lsdException w:name="heading 1" w:uiPriority="9" w:qFormat="1"/>
     <w:lsdException w:name="heading 2" w:semiHidden="1" w:uiPriority="9" w:unhideWhenUsed="1" w:qFormat="1"/>

</xml_diff>

<commit_message>
Implementate alcune modifiche e evalengine funzionante
</commit_message>
<xml_diff>
--- a/Lista dei problemi.docx
+++ b/Lista dei problemi.docx
@@ -301,26 +301,80 @@
         </w:rPr>
         <w:t xml:space="preserve"> Es. il wrapper di mouthBlock sarà istanziato più volte con diversi nomi e classi anonime.</w:t>
       </w:r>
+    </w:p>
+    <w:p>
+      <w:pPr>
+        <w:pStyle w:val="ListParagraph"/>
+        <w:numPr>
+          <w:ilvl w:val="0"/>
+          <w:numId w:val="1"/>
+        </w:numPr>
+        <w:rPr>
+          <w:lang w:val="it-IT"/>
+        </w:rPr>
+      </w:pPr>
+      <w:r>
+        <w:rPr>
+          <w:lang w:val="it-IT"/>
+        </w:rPr>
+        <w:t>Realizzare il sistema di interazione VR (puntatore in mano e cose di questo genere), definire bene le modalità di interazione.</w:t>
+      </w:r>
+    </w:p>
+    <w:p>
+      <w:pPr>
+        <w:pStyle w:val="ListParagraph"/>
+        <w:numPr>
+          <w:ilvl w:val="0"/>
+          <w:numId w:val="1"/>
+        </w:numPr>
+        <w:rPr>
+          <w:lang w:val="it-IT"/>
+        </w:rPr>
+      </w:pPr>
+      <w:r>
+        <w:rPr>
+          <w:lang w:val="it-IT"/>
+        </w:rPr>
+        <w:t>Se una option punta ad un attore che viene poi rimosso, occorre trovare il modo di rimuovere il riferimento (lo facciamo poi alla fine).</w:t>
+      </w:r>
+    </w:p>
+    <w:p>
+      <w:pPr>
+        <w:pStyle w:val="ListParagraph"/>
+        <w:numPr>
+          <w:ilvl w:val="0"/>
+          <w:numId w:val="1"/>
+        </w:numPr>
+        <w:rPr>
+          <w:lang w:val="it-IT"/>
+        </w:rPr>
+      </w:pPr>
+      <w:r>
+        <w:rPr>
+          <w:lang w:val="it-IT"/>
+        </w:rPr>
+        <w:t>Valutare tipizzazione generica dei vari number, float, bool</w:t>
+      </w:r>
+    </w:p>
+    <w:p>
+      <w:pPr>
+        <w:pStyle w:val="ListParagraph"/>
+        <w:numPr>
+          <w:ilvl w:val="0"/>
+          <w:numId w:val="1"/>
+        </w:numPr>
+        <w:rPr>
+          <w:lang w:val="it-IT"/>
+        </w:rPr>
+      </w:pPr>
+      <w:r>
+        <w:rPr>
+          <w:lang w:val="it-IT"/>
+        </w:rPr>
+        <w:t>Se spostato di poco, il blocco deve ri-snappare in posizione</w:t>
+      </w:r>
       <w:bookmarkStart w:id="0" w:name="_GoBack"/>
       <w:bookmarkEnd w:id="0"/>
-    </w:p>
-    <w:p>
-      <w:pPr>
-        <w:pStyle w:val="ListParagraph"/>
-        <w:numPr>
-          <w:ilvl w:val="0"/>
-          <w:numId w:val="1"/>
-        </w:numPr>
-        <w:rPr>
-          <w:lang w:val="it-IT"/>
-        </w:rPr>
-      </w:pPr>
-      <w:r>
-        <w:rPr>
-          <w:lang w:val="it-IT"/>
-        </w:rPr>
-        <w:t>Realizzare il sistema di interazione VR (puntatore in mano e cose di questo genere), definire bene le modalità di interazione.</w:t>
-      </w:r>
     </w:p>
     <w:sectPr>
       <w:pgSz w:w="11900" w:h="16840"/>

</xml_diff>

<commit_message>
Aggiunte variaibili quadrate, risolti bug
</commit_message>
<xml_diff>
--- a/Lista dei problemi.docx
+++ b/Lista dei problemi.docx
@@ -68,7 +68,23 @@
           <w:strike/>
           <w:lang w:val="it-IT"/>
         </w:rPr>
-        <w:t>e con possibilità di aggiungere textbox/buchi.</w:t>
+        <w:t xml:space="preserve">e con possibilità di aggiungere </w:t>
+      </w:r>
+      <w:proofErr w:type="spellStart"/>
+      <w:r>
+        <w:rPr>
+          <w:strike/>
+          <w:lang w:val="it-IT"/>
+        </w:rPr>
+        <w:t>textbox</w:t>
+      </w:r>
+      <w:proofErr w:type="spellEnd"/>
+      <w:r>
+        <w:rPr>
+          <w:strike/>
+          <w:lang w:val="it-IT"/>
+        </w:rPr>
+        <w:t>/buchi.</w:t>
       </w:r>
     </w:p>
     <w:p>
@@ -86,7 +102,21 @@
         <w:rPr>
           <w:lang w:val="it-IT"/>
         </w:rPr>
-        <w:t>Definire un sistema di combinazione dei blocchi e vedere dove questa strada ci porta: potrebbe portarci ad ottenere un parser implicito.</w:t>
+        <w:t xml:space="preserve">Definire un sistema di combinazione dei blocchi e vedere dove questa strada ci porta: potrebbe portarci ad ottenere un </w:t>
+      </w:r>
+      <w:proofErr w:type="spellStart"/>
+      <w:r>
+        <w:rPr>
+          <w:lang w:val="it-IT"/>
+        </w:rPr>
+        <w:t>parser</w:t>
+      </w:r>
+      <w:proofErr w:type="spellEnd"/>
+      <w:r>
+        <w:rPr>
+          <w:lang w:val="it-IT"/>
+        </w:rPr>
+        <w:t xml:space="preserve"> implicito.</w:t>
       </w:r>
     </w:p>
     <w:p>
@@ -101,12 +131,21 @@
           <w:lang w:val="it-IT"/>
         </w:rPr>
       </w:pPr>
-      <w:r>
-        <w:rPr>
-          <w:strike/>
-          <w:lang w:val="it-IT"/>
-        </w:rPr>
-        <w:t>Perche’ non posso togliere un pezzo da sotto un blocco e attaccarlo altrove?</w:t>
+      <w:proofErr w:type="spellStart"/>
+      <w:r>
+        <w:rPr>
+          <w:strike/>
+          <w:lang w:val="it-IT"/>
+        </w:rPr>
+        <w:t>Perche</w:t>
+      </w:r>
+      <w:proofErr w:type="spellEnd"/>
+      <w:r>
+        <w:rPr>
+          <w:strike/>
+          <w:lang w:val="it-IT"/>
+        </w:rPr>
+        <w:t>’ non posso togliere un pezzo da sotto un blocco e attaccarlo altrove?</w:t>
       </w:r>
       <w:r>
         <w:rPr>
@@ -147,7 +186,23 @@
           <w:strike/>
           <w:lang w:val="it-IT"/>
         </w:rPr>
-        <w:t>Errori di estensione con il doppio if: controllare</w:t>
+        <w:t xml:space="preserve">Errori di estensione con il doppio </w:t>
+      </w:r>
+      <w:proofErr w:type="spellStart"/>
+      <w:r>
+        <w:rPr>
+          <w:strike/>
+          <w:lang w:val="it-IT"/>
+        </w:rPr>
+        <w:t>if</w:t>
+      </w:r>
+      <w:proofErr w:type="spellEnd"/>
+      <w:r>
+        <w:rPr>
+          <w:strike/>
+          <w:lang w:val="it-IT"/>
+        </w:rPr>
+        <w:t>: controllare</w:t>
       </w:r>
     </w:p>
     <w:p>
@@ -182,12 +237,21 @@
           <w:lang w:val="it-IT"/>
         </w:rPr>
       </w:pPr>
-      <w:r>
-        <w:rPr>
-          <w:strike/>
-          <w:lang w:val="it-IT"/>
-        </w:rPr>
-        <w:t>Buildare il sistemino da mandare a Denti che permetta di interpretare semplici frasi.</w:t>
+      <w:proofErr w:type="spellStart"/>
+      <w:r>
+        <w:rPr>
+          <w:strike/>
+          <w:lang w:val="it-IT"/>
+        </w:rPr>
+        <w:t>Buildare</w:t>
+      </w:r>
+      <w:proofErr w:type="spellEnd"/>
+      <w:r>
+        <w:rPr>
+          <w:strike/>
+          <w:lang w:val="it-IT"/>
+        </w:rPr>
+        <w:t xml:space="preserve"> il sistemino da mandare a Denti che permetta di interpretare semplici frasi.</w:t>
       </w:r>
     </w:p>
     <w:p>
@@ -233,7 +297,21 @@
         <w:rPr>
           <w:lang w:val="it-IT"/>
         </w:rPr>
-        <w:t>Se volessimo estrarre un albero sintattico dal nostro sistema, si otterrebbe un albero non binario. In generale, non escluderei la possibilità di fare valutazioni con un visitor, anche se non occorre veramente avere più strategie di valutazione. Bisognerà infine prevedere un motore di valutazione unico che consenta la interpretazione degli script a divisione di tempo in modo equo</w:t>
+        <w:t xml:space="preserve">Se volessimo estrarre un albero sintattico dal nostro sistema, si otterrebbe un albero non binario. In generale, non escluderei la possibilità di fare valutazioni con un </w:t>
+      </w:r>
+      <w:proofErr w:type="spellStart"/>
+      <w:r>
+        <w:rPr>
+          <w:lang w:val="it-IT"/>
+        </w:rPr>
+        <w:t>visitor</w:t>
+      </w:r>
+      <w:proofErr w:type="spellEnd"/>
+      <w:r>
+        <w:rPr>
+          <w:lang w:val="it-IT"/>
+        </w:rPr>
+        <w:t>, anche se non occorre veramente avere più strategie di valutazione. Bisognerà infine prevedere un motore di valutazione unico che consenta la interpretazione degli script a divisione di tempo in modo equo</w:t>
       </w:r>
       <w:r>
         <w:rPr>
@@ -283,23 +361,89 @@
           <w:lang w:val="it-IT"/>
         </w:rPr>
       </w:pPr>
-      <w:r>
-        <w:rPr>
-          <w:lang w:val="it-IT"/>
-        </w:rPr>
-        <w:t>Rifattorizzare le classi di unity perché incapsulino il nuovo model</w:t>
-      </w:r>
-      <w:r>
-        <w:rPr>
+      <w:proofErr w:type="spellStart"/>
+      <w:r>
+        <w:rPr>
+          <w:strike/>
+          <w:lang w:val="it-IT"/>
+        </w:rPr>
+        <w:t>Rifattorizzare</w:t>
+      </w:r>
+      <w:proofErr w:type="spellEnd"/>
+      <w:r>
+        <w:rPr>
+          <w:strike/>
+          <w:lang w:val="it-IT"/>
+        </w:rPr>
+        <w:t xml:space="preserve"> le classi di </w:t>
+      </w:r>
+      <w:proofErr w:type="spellStart"/>
+      <w:r>
+        <w:rPr>
+          <w:strike/>
+          <w:lang w:val="it-IT"/>
+        </w:rPr>
+        <w:t>unity</w:t>
+      </w:r>
+      <w:proofErr w:type="spellEnd"/>
+      <w:r>
+        <w:rPr>
+          <w:strike/>
+          <w:lang w:val="it-IT"/>
+        </w:rPr>
+        <w:t xml:space="preserve"> perché incapsulino il nuovo model</w:t>
+      </w:r>
+      <w:r>
+        <w:rPr>
+          <w:strike/>
           <w:lang w:val="it-IT"/>
         </w:rPr>
         <w:t>, prendiamo le cose già così come sono e proviamo a metterci dentro classi anonime che estendano il model.</w:t>
       </w:r>
       <w:r>
         <w:rPr>
-          <w:lang w:val="it-IT"/>
-        </w:rPr>
-        <w:t xml:space="preserve"> Es. il wrapper di mouthBlock sarà istanziato più volte con diversi nomi e classi anonime.</w:t>
+          <w:strike/>
+          <w:lang w:val="it-IT"/>
+        </w:rPr>
+        <w:t xml:space="preserve"> Es. il </w:t>
+      </w:r>
+      <w:proofErr w:type="spellStart"/>
+      <w:r>
+        <w:rPr>
+          <w:strike/>
+          <w:lang w:val="it-IT"/>
+        </w:rPr>
+        <w:t>wrapper</w:t>
+      </w:r>
+      <w:proofErr w:type="spellEnd"/>
+      <w:r>
+        <w:rPr>
+          <w:strike/>
+          <w:lang w:val="it-IT"/>
+        </w:rPr>
+        <w:t xml:space="preserve"> di </w:t>
+      </w:r>
+      <w:proofErr w:type="spellStart"/>
+      <w:r>
+        <w:rPr>
+          <w:strike/>
+          <w:lang w:val="it-IT"/>
+        </w:rPr>
+        <w:t>mouthBlock</w:t>
+      </w:r>
+      <w:proofErr w:type="spellEnd"/>
+      <w:r>
+        <w:rPr>
+          <w:strike/>
+          <w:lang w:val="it-IT"/>
+        </w:rPr>
+        <w:t xml:space="preserve"> sarà istanziato più volte con diversi nomi e classi anonime</w:t>
+      </w:r>
+      <w:r>
+        <w:rPr>
+          <w:lang w:val="it-IT"/>
+        </w:rPr>
+        <w:t>.</w:t>
       </w:r>
     </w:p>
     <w:p>
@@ -353,8 +497,30 @@
         <w:rPr>
           <w:lang w:val="it-IT"/>
         </w:rPr>
-        <w:t>Valutare tipizzazione generica dei vari number, float, bool</w:t>
-      </w:r>
+        <w:t xml:space="preserve">Valutare tipizzazione generica dei vari </w:t>
+      </w:r>
+      <w:proofErr w:type="spellStart"/>
+      <w:r>
+        <w:rPr>
+          <w:lang w:val="it-IT"/>
+        </w:rPr>
+        <w:t>number</w:t>
+      </w:r>
+      <w:proofErr w:type="spellEnd"/>
+      <w:r>
+        <w:rPr>
+          <w:lang w:val="it-IT"/>
+        </w:rPr>
+        <w:t xml:space="preserve">, float, </w:t>
+      </w:r>
+      <w:proofErr w:type="spellStart"/>
+      <w:r>
+        <w:rPr>
+          <w:lang w:val="it-IT"/>
+        </w:rPr>
+        <w:t>bool</w:t>
+      </w:r>
+      <w:proofErr w:type="spellEnd"/>
     </w:p>
     <w:p>
       <w:pPr>
@@ -364,16 +530,33 @@
           <w:numId w:val="1"/>
         </w:numPr>
         <w:rPr>
-          <w:lang w:val="it-IT"/>
-        </w:rPr>
-      </w:pPr>
-      <w:r>
-        <w:rPr>
-          <w:lang w:val="it-IT"/>
-        </w:rPr>
-        <w:t>Se spostato di poco, il blocco deve ri-snappare in posizione</w:t>
-      </w:r>
-    </w:p>
+          <w:strike/>
+          <w:lang w:val="it-IT"/>
+        </w:rPr>
+      </w:pPr>
+      <w:bookmarkStart w:id="0" w:name="_GoBack"/>
+      <w:r>
+        <w:rPr>
+          <w:lang w:val="it-IT"/>
+        </w:rPr>
+        <w:t xml:space="preserve">Se spostato di poco, il blocco deve </w:t>
+      </w:r>
+      <w:proofErr w:type="spellStart"/>
+      <w:r>
+        <w:rPr>
+          <w:lang w:val="it-IT"/>
+        </w:rPr>
+        <w:t>ri-snappare</w:t>
+      </w:r>
+      <w:proofErr w:type="spellEnd"/>
+      <w:r>
+        <w:rPr>
+          <w:lang w:val="it-IT"/>
+        </w:rPr>
+        <w:t xml:space="preserve"> in posizione</w:t>
+      </w:r>
+    </w:p>
+    <w:bookmarkEnd w:id="0"/>
     <w:p>
       <w:pPr>
         <w:pStyle w:val="ListParagraph"/>
@@ -382,15 +565,26 @@
           <w:numId w:val="1"/>
         </w:numPr>
         <w:rPr>
-          <w:lang w:val="it-IT"/>
-        </w:rPr>
-      </w:pPr>
-      <w:r>
-        <w:rPr>
-          <w:lang w:val="it-IT"/>
-        </w:rPr>
-        <w:t>Ignorare la collisione tra selettore e bucovar</w:t>
-      </w:r>
+          <w:strike/>
+          <w:lang w:val="it-IT"/>
+        </w:rPr>
+      </w:pPr>
+      <w:r>
+        <w:rPr>
+          <w:strike/>
+          <w:lang w:val="it-IT"/>
+        </w:rPr>
+        <w:t xml:space="preserve">Ignorare la collisione tra selettore e </w:t>
+      </w:r>
+      <w:proofErr w:type="spellStart"/>
+      <w:r>
+        <w:rPr>
+          <w:strike/>
+          <w:lang w:val="it-IT"/>
+        </w:rPr>
+        <w:t>bucovar</w:t>
+      </w:r>
+      <w:proofErr w:type="spellEnd"/>
     </w:p>
     <w:p>
       <w:pPr>
@@ -400,17 +594,26 @@
           <w:numId w:val="1"/>
         </w:numPr>
         <w:rPr>
-          <w:lang w:val="it-IT"/>
-        </w:rPr>
-      </w:pPr>
-      <w:r>
-        <w:rPr>
-          <w:lang w:val="it-IT"/>
-        </w:rPr>
-        <w:t>Blocchi in bocca: si spostano le var</w:t>
-      </w:r>
-      <w:bookmarkStart w:id="0" w:name="_GoBack"/>
-      <w:bookmarkEnd w:id="0"/>
+          <w:strike/>
+          <w:lang w:val="it-IT"/>
+        </w:rPr>
+      </w:pPr>
+      <w:r>
+        <w:rPr>
+          <w:strike/>
+          <w:lang w:val="it-IT"/>
+        </w:rPr>
+        <w:t xml:space="preserve">Blocchi in bocca: si spostano le </w:t>
+      </w:r>
+      <w:proofErr w:type="spellStart"/>
+      <w:r>
+        <w:rPr>
+          <w:strike/>
+          <w:lang w:val="it-IT"/>
+        </w:rPr>
+        <w:t>var</w:t>
+      </w:r>
+      <w:proofErr w:type="spellEnd"/>
     </w:p>
     <w:sectPr>
       <w:pgSz w:w="11900" w:h="16840"/>

</xml_diff>